<commit_message>
Added audio processign article
</commit_message>
<xml_diff>
--- a/assets/articles/audiomixer/audiomixer.docx
+++ b/assets/articles/audiomixer/audiomixer.docx
@@ -3,9 +3,40 @@
 <w:document xmlns:wpc="http://schemas.microsoft.com/office/word/2010/wordprocessingCanvas" xmlns:cx="http://schemas.microsoft.com/office/drawing/2014/chartex" xmlns:cx1="http://schemas.microsoft.com/office/drawing/2015/9/8/chartex" xmlns:cx2="http://schemas.microsoft.com/office/drawing/2015/10/21/chartex" xmlns:mc="http://schemas.openxmlformats.org/markup-compatibility/2006" xmlns:o="urn:schemas-microsoft-com:office:office" xmlns:r="http://schemas.openxmlformats.org/officeDocument/2006/relationships" xmlns:m="http://schemas.openxmlformats.org/officeDocument/2006/math" xmlns:v="urn:schemas-microsoft-com:vml" xmlns:wp14="http://schemas.microsoft.com/office/word/2010/wordprocessingDrawing" xmlns:wp="http://schemas.openxmlformats.org/drawingml/2006/wordprocessingDrawing" xmlns:w10="urn:schemas-microsoft-com:office:word" xmlns:w="http://schemas.openxmlformats.org/wordprocessingml/2006/main" xmlns:w14="http://schemas.microsoft.com/office/word/2010/wordml" xmlns:w15="http://schemas.microsoft.com/office/word/2012/wordml" xmlns:w16se="http://schemas.microsoft.com/office/word/2015/wordml/symex" xmlns:wpg="http://schemas.microsoft.com/office/word/2010/wordprocessingGroup" xmlns:wpi="http://schemas.microsoft.com/office/word/2010/wordprocessingInk" xmlns:wne="http://schemas.microsoft.com/office/word/2006/wordml" xmlns:wps="http://schemas.microsoft.com/office/word/2010/wordprocessingShape" mc:Ignorable="w14 w15 w16se wp14">
   <w:body>
     <w:p>
+      <w:r>
+        <w:t xml:space="preserve">This was a term-long school assignment, running during fall of 2015.  It was an opportunity to explore a wide range of concepts, many of which were completely new to me.  </w:t>
+      </w:r>
+    </w:p>
+    <w:p>
+      <w:r>
+        <w:t xml:space="preserve">The complete program allowed a user to open, create, edit and save audio files.  </w:t>
+      </w:r>
+      <w:r>
+        <w:t>W</w:t>
+      </w:r>
+      <w:r>
+        <w:t xml:space="preserve">ithin the application you can view the </w:t>
+      </w:r>
+      <w:r>
+        <w:t>waveform and frequencies</w:t>
+      </w:r>
+      <w:r>
+        <w:t xml:space="preserve">, and select time ranges, and then cut, copy and paste samples.  </w:t>
+      </w:r>
+      <w:r>
+        <w:t xml:space="preserve">With some samples selected you can amplify them, reverse them, and even change the pitch for some fun effects.  Overall you can change sampling rate and bit rate too. </w:t>
+      </w:r>
+    </w:p>
+    <w:p>
       <w:bookmarkStart w:id="0" w:name="_GoBack"/>
       <w:r>
-        <w:t>This was a term-long school assignment, running during fall of 2015.  It was an opportunity to explore a wide range of concepts, many of which were completely new to me.  By the end of this project I had my first experiences in:</w:t>
+        <w:t xml:space="preserve">By the end of this project I had my first </w:t>
+      </w:r>
+      <w:r>
+        <w:t>programming experience</w:t>
+      </w:r>
+      <w:r>
+        <w:t xml:space="preserve"> in:</w:t>
       </w:r>
     </w:p>
     <w:bookmarkEnd w:id="0"/>
@@ -61,22 +92,13 @@
         <w:t>functions from within C# code by importing them and translating the arguments.</w:t>
       </w:r>
       <w:r>
-        <w:t xml:space="preserve"> </w:t>
-      </w:r>
-      <w:r>
-        <w:t xml:space="preserve">Learning how to interact with native code through C# imports was a pain in the butt, </w:t>
+        <w:t xml:space="preserve"> Learning how to interact with native code through C# imports was a pain in the butt, </w:t>
       </w:r>
       <w:r>
         <w:t>and</w:t>
       </w:r>
       <w:r>
-        <w:t xml:space="preserve"> </w:t>
-      </w:r>
-      <w:r>
-        <w:t xml:space="preserve">also </w:t>
-      </w:r>
-      <w:r>
-        <w:t xml:space="preserve">a positive learning experience.  </w:t>
+        <w:t xml:space="preserve"> also a positive learning experience.  </w:t>
       </w:r>
     </w:p>
     <w:p>
@@ -170,6 +192,7 @@
         </w:numPr>
       </w:pPr>
       <w:r>
+        <w:lastRenderedPageBreak/>
         <w:t>Low-pass filter your samples to turn the stair-step waves created by step 1 back into smooth curves</w:t>
       </w:r>
     </w:p>
@@ -196,7 +219,6 @@
     <w:p/>
     <w:p>
       <w:r>
-        <w:lastRenderedPageBreak/>
         <w:t>The project is hosted on GitHub, with a small description of how to use it.</w:t>
       </w:r>
     </w:p>
@@ -430,6 +452,7 @@
     <w:lsdException w:name="HTML Sample" w:semiHidden="1" w:unhideWhenUsed="1"/>
     <w:lsdException w:name="HTML Typewriter" w:semiHidden="1" w:unhideWhenUsed="1"/>
     <w:lsdException w:name="HTML Variable" w:semiHidden="1" w:unhideWhenUsed="1"/>
+    <w:lsdException w:name="Normal Table" w:semiHidden="1" w:unhideWhenUsed="1"/>
     <w:lsdException w:name="annotation subject" w:semiHidden="1" w:unhideWhenUsed="1"/>
     <w:lsdException w:name="No List" w:semiHidden="1" w:unhideWhenUsed="1"/>
     <w:lsdException w:name="Outline List 1" w:semiHidden="1" w:unhideWhenUsed="1"/>
@@ -476,8 +499,10 @@
     <w:lsdException w:name="Table Subtle 2" w:semiHidden="1" w:unhideWhenUsed="1"/>
     <w:lsdException w:name="Table Web 1" w:semiHidden="1" w:unhideWhenUsed="1"/>
     <w:lsdException w:name="Table Web 2" w:semiHidden="1" w:unhideWhenUsed="1"/>
+    <w:lsdException w:name="Table Web 3" w:semiHidden="1" w:unhideWhenUsed="1"/>
     <w:lsdException w:name="Balloon Text" w:semiHidden="1" w:unhideWhenUsed="1"/>
     <w:lsdException w:name="Table Grid" w:uiPriority="39"/>
+    <w:lsdException w:name="Table Theme" w:semiHidden="1" w:unhideWhenUsed="1"/>
     <w:lsdException w:name="Placeholder Text" w:semiHidden="1"/>
     <w:lsdException w:name="No Spacing" w:uiPriority="1" w:qFormat="1"/>
     <w:lsdException w:name="Light Shading" w:uiPriority="60"/>

</xml_diff>